<commit_message>
process suspend, process resume 추가
</commit_message>
<xml_diff>
--- a/ProcessViewer/Requirement Definition.docx
+++ b/ProcessViewer/Requirement Definition.docx
@@ -9,7 +9,7 @@
         <w:tblLook w:val="04A0" w:firstRow="1" w:lastRow="0" w:firstColumn="1" w:lastColumn="0" w:noHBand="0" w:noVBand="1"/>
       </w:tblPr>
       <w:tblGrid>
-        <w:gridCol w:w="9224"/>
+        <w:gridCol w:w="9016"/>
       </w:tblGrid>
       <w:tr>
         <w:tc>
@@ -54,10 +54,10 @@
         <w:tblLook w:val="04A0" w:firstRow="1" w:lastRow="0" w:firstColumn="1" w:lastColumn="0" w:noHBand="0" w:noVBand="1"/>
       </w:tblPr>
       <w:tblGrid>
-        <w:gridCol w:w="2306"/>
-        <w:gridCol w:w="2306"/>
-        <w:gridCol w:w="2306"/>
-        <w:gridCol w:w="2306"/>
+        <w:gridCol w:w="2253"/>
+        <w:gridCol w:w="2254"/>
+        <w:gridCol w:w="2254"/>
+        <w:gridCol w:w="2255"/>
       </w:tblGrid>
       <w:tr>
         <w:tc>
@@ -210,11 +210,11 @@
         <w:tblLook w:val="04A0" w:firstRow="1" w:lastRow="0" w:firstColumn="1" w:lastColumn="0" w:noHBand="0" w:noVBand="1"/>
       </w:tblPr>
       <w:tblGrid>
-        <w:gridCol w:w="1844"/>
-        <w:gridCol w:w="1845"/>
-        <w:gridCol w:w="1845"/>
-        <w:gridCol w:w="1845"/>
-        <w:gridCol w:w="1845"/>
+        <w:gridCol w:w="1799"/>
+        <w:gridCol w:w="1804"/>
+        <w:gridCol w:w="1802"/>
+        <w:gridCol w:w="1807"/>
+        <w:gridCol w:w="1804"/>
       </w:tblGrid>
       <w:tr>
         <w:tc>
@@ -487,9 +487,6 @@
                 <w:numId w:val="1"/>
               </w:numPr>
               <w:ind w:leftChars="0"/>
-              <w:rPr>
-                <w:rFonts w:hint="eastAsia"/>
-              </w:rPr>
             </w:pPr>
             <w:r>
               <w:rPr>
@@ -636,11 +633,11 @@
         <w:tblLook w:val="04A0" w:firstRow="1" w:lastRow="0" w:firstColumn="1" w:lastColumn="0" w:noHBand="0" w:noVBand="1"/>
       </w:tblPr>
       <w:tblGrid>
-        <w:gridCol w:w="1844"/>
-        <w:gridCol w:w="1845"/>
-        <w:gridCol w:w="1845"/>
-        <w:gridCol w:w="1845"/>
-        <w:gridCol w:w="1845"/>
+        <w:gridCol w:w="1799"/>
+        <w:gridCol w:w="1804"/>
+        <w:gridCol w:w="1803"/>
+        <w:gridCol w:w="1806"/>
+        <w:gridCol w:w="1804"/>
       </w:tblGrid>
       <w:tr>
         <w:tc>
@@ -826,9 +823,6 @@
                 <w:numId w:val="1"/>
               </w:numPr>
               <w:ind w:leftChars="0"/>
-              <w:rPr>
-                <w:rFonts w:hint="eastAsia"/>
-              </w:rPr>
             </w:pPr>
             <w:r>
               <w:rPr>
@@ -884,8 +878,6 @@
             </w:r>
           </w:p>
         </w:tc>
-        <w:bookmarkStart w:id="0" w:name="_GoBack"/>
-        <w:bookmarkEnd w:id="0"/>
       </w:tr>
       <w:tr>
         <w:tc>
@@ -977,11 +969,11 @@
         <w:tblLook w:val="04A0" w:firstRow="1" w:lastRow="0" w:firstColumn="1" w:lastColumn="0" w:noHBand="0" w:noVBand="1"/>
       </w:tblPr>
       <w:tblGrid>
-        <w:gridCol w:w="1844"/>
-        <w:gridCol w:w="1845"/>
-        <w:gridCol w:w="1845"/>
-        <w:gridCol w:w="1845"/>
-        <w:gridCol w:w="1845"/>
+        <w:gridCol w:w="1799"/>
+        <w:gridCol w:w="1804"/>
+        <w:gridCol w:w="1803"/>
+        <w:gridCol w:w="1806"/>
+        <w:gridCol w:w="1804"/>
       </w:tblGrid>
       <w:tr>
         <w:tc>
@@ -1167,9 +1159,6 @@
                 <w:numId w:val="1"/>
               </w:numPr>
               <w:ind w:leftChars="0"/>
-              <w:rPr>
-                <w:rFonts w:hint="eastAsia"/>
-              </w:rPr>
             </w:pPr>
             <w:r>
               <w:rPr>
@@ -1325,11 +1314,11 @@
         <w:tblLook w:val="04A0" w:firstRow="1" w:lastRow="0" w:firstColumn="1" w:lastColumn="0" w:noHBand="0" w:noVBand="1"/>
       </w:tblPr>
       <w:tblGrid>
-        <w:gridCol w:w="1844"/>
-        <w:gridCol w:w="1845"/>
-        <w:gridCol w:w="1845"/>
-        <w:gridCol w:w="1845"/>
-        <w:gridCol w:w="1845"/>
+        <w:gridCol w:w="1799"/>
+        <w:gridCol w:w="1804"/>
+        <w:gridCol w:w="1806"/>
+        <w:gridCol w:w="1804"/>
+        <w:gridCol w:w="1803"/>
       </w:tblGrid>
       <w:tr>
         <w:tc>
@@ -1516,9 +1505,6 @@
                 <w:numId w:val="1"/>
               </w:numPr>
               <w:ind w:leftChars="0"/>
-              <w:rPr>
-                <w:rFonts w:hint="eastAsia"/>
-              </w:rPr>
             </w:pPr>
             <w:r>
               <w:rPr>
@@ -1667,9 +1653,1249 @@
         <w:jc w:val="center"/>
       </w:pPr>
     </w:p>
+    <w:tbl>
+      <w:tblPr>
+        <w:tblStyle w:val="a3"/>
+        <w:tblW w:w="0" w:type="auto"/>
+        <w:tblLook w:val="04A0" w:firstRow="1" w:lastRow="0" w:firstColumn="1" w:lastColumn="0" w:noHBand="0" w:noVBand="1"/>
+      </w:tblPr>
+      <w:tblGrid>
+        <w:gridCol w:w="1802"/>
+        <w:gridCol w:w="1806"/>
+        <w:gridCol w:w="1802"/>
+        <w:gridCol w:w="1803"/>
+        <w:gridCol w:w="1803"/>
+      </w:tblGrid>
+      <w:tr>
+        <w:tc>
+          <w:tcPr>
+            <w:tcW w:w="1844" w:type="dxa"/>
+          </w:tcPr>
+          <w:p>
+            <w:pPr>
+              <w:jc w:val="center"/>
+            </w:pPr>
+            <w:r>
+              <w:rPr>
+                <w:rFonts w:hint="eastAsia"/>
+              </w:rPr>
+              <w:t>업무영역</w:t>
+            </w:r>
+          </w:p>
+        </w:tc>
+        <w:tc>
+          <w:tcPr>
+            <w:tcW w:w="7380" w:type="dxa"/>
+            <w:gridSpan w:val="4"/>
+          </w:tcPr>
+          <w:p>
+            <w:pPr>
+              <w:jc w:val="center"/>
+            </w:pPr>
+            <w:r>
+              <w:rPr>
+                <w:rFonts w:hint="eastAsia"/>
+              </w:rPr>
+              <w:t>기본기능</w:t>
+            </w:r>
+          </w:p>
+        </w:tc>
+      </w:tr>
+      <w:tr>
+        <w:tc>
+          <w:tcPr>
+            <w:tcW w:w="1844" w:type="dxa"/>
+          </w:tcPr>
+          <w:p>
+            <w:pPr>
+              <w:jc w:val="center"/>
+            </w:pPr>
+            <w:r>
+              <w:rPr>
+                <w:rFonts w:hint="eastAsia"/>
+              </w:rPr>
+              <w:t>요구사항ID</w:t>
+            </w:r>
+          </w:p>
+        </w:tc>
+        <w:tc>
+          <w:tcPr>
+            <w:tcW w:w="1845" w:type="dxa"/>
+          </w:tcPr>
+          <w:p>
+            <w:pPr>
+              <w:jc w:val="center"/>
+            </w:pPr>
+            <w:r>
+              <w:rPr>
+                <w:rFonts w:hint="eastAsia"/>
+              </w:rPr>
+              <w:t>R-005</w:t>
+            </w:r>
+          </w:p>
+        </w:tc>
+        <w:tc>
+          <w:tcPr>
+            <w:tcW w:w="1845" w:type="dxa"/>
+          </w:tcPr>
+          <w:p>
+            <w:pPr>
+              <w:jc w:val="center"/>
+            </w:pPr>
+            <w:r>
+              <w:rPr>
+                <w:rFonts w:hint="eastAsia"/>
+              </w:rPr>
+              <w:t>요구사항 명</w:t>
+            </w:r>
+          </w:p>
+        </w:tc>
+        <w:tc>
+          <w:tcPr>
+            <w:tcW w:w="3690" w:type="dxa"/>
+            <w:gridSpan w:val="2"/>
+          </w:tcPr>
+          <w:p>
+            <w:pPr>
+              <w:jc w:val="center"/>
+            </w:pPr>
+            <w:r>
+              <w:rPr>
+                <w:rFonts w:hint="eastAsia"/>
+              </w:rPr>
+              <w:t>Process Viewer</w:t>
+            </w:r>
+          </w:p>
+        </w:tc>
+      </w:tr>
+      <w:tr>
+        <w:tc>
+          <w:tcPr>
+            <w:tcW w:w="1844" w:type="dxa"/>
+          </w:tcPr>
+          <w:p>
+            <w:pPr>
+              <w:jc w:val="center"/>
+            </w:pPr>
+            <w:r>
+              <w:rPr>
+                <w:rFonts w:hint="eastAsia"/>
+              </w:rPr>
+              <w:t>개요</w:t>
+            </w:r>
+          </w:p>
+        </w:tc>
+        <w:tc>
+          <w:tcPr>
+            <w:tcW w:w="7380" w:type="dxa"/>
+            <w:gridSpan w:val="4"/>
+          </w:tcPr>
+          <w:p>
+            <w:pPr>
+              <w:jc w:val="center"/>
+            </w:pPr>
+            <w:r>
+              <w:rPr>
+                <w:rFonts w:hint="eastAsia"/>
+              </w:rPr>
+              <w:t xml:space="preserve">실행자는 실행중인 </w:t>
+            </w:r>
+            <w:r>
+              <w:rPr>
+                <w:rFonts w:hint="eastAsia"/>
+              </w:rPr>
+              <w:t>프로세스의 목록을 볼 수 있다</w:t>
+            </w:r>
+          </w:p>
+        </w:tc>
+      </w:tr>
+      <w:tr>
+        <w:tc>
+          <w:tcPr>
+            <w:tcW w:w="1844" w:type="dxa"/>
+            <w:vMerge w:val="restart"/>
+          </w:tcPr>
+          <w:p>
+            <w:pPr>
+              <w:jc w:val="center"/>
+            </w:pPr>
+            <w:r>
+              <w:rPr>
+                <w:rFonts w:hint="eastAsia"/>
+              </w:rPr>
+              <w:t>요구사항내역</w:t>
+            </w:r>
+          </w:p>
+        </w:tc>
+        <w:tc>
+          <w:tcPr>
+            <w:tcW w:w="1845" w:type="dxa"/>
+          </w:tcPr>
+          <w:p>
+            <w:pPr>
+              <w:jc w:val="center"/>
+            </w:pPr>
+            <w:r>
+              <w:rPr>
+                <w:rFonts w:hint="eastAsia"/>
+              </w:rPr>
+              <w:t>상세설명</w:t>
+            </w:r>
+          </w:p>
+        </w:tc>
+        <w:tc>
+          <w:tcPr>
+            <w:tcW w:w="5535" w:type="dxa"/>
+            <w:gridSpan w:val="3"/>
+          </w:tcPr>
+          <w:p>
+            <w:pPr>
+              <w:pStyle w:val="a4"/>
+              <w:numPr>
+                <w:ilvl w:val="0"/>
+                <w:numId w:val="1"/>
+              </w:numPr>
+              <w:ind w:leftChars="0"/>
+            </w:pPr>
+            <w:r>
+              <w:rPr>
+                <w:rFonts w:hint="eastAsia"/>
+              </w:rPr>
+              <w:t>현재 실행 중인 모든 프로세스의 목록을 보여준다.</w:t>
+            </w:r>
+          </w:p>
+          <w:p>
+            <w:pPr>
+              <w:pStyle w:val="a4"/>
+              <w:numPr>
+                <w:ilvl w:val="0"/>
+                <w:numId w:val="1"/>
+              </w:numPr>
+              <w:ind w:leftChars="0"/>
+              <w:rPr>
+                <w:rFonts w:hint="eastAsia"/>
+              </w:rPr>
+            </w:pPr>
+            <w:r>
+              <w:rPr>
+                <w:rFonts w:hint="eastAsia"/>
+              </w:rPr>
+              <w:t>프로세스들은 자기의 부모와 자식의 관계에 따라 트리 형식으로 표시된다.</w:t>
+            </w:r>
+          </w:p>
+        </w:tc>
+      </w:tr>
+      <w:tr>
+        <w:tc>
+          <w:tcPr>
+            <w:tcW w:w="1844" w:type="dxa"/>
+            <w:vMerge/>
+          </w:tcPr>
+          <w:p>
+            <w:pPr>
+              <w:jc w:val="center"/>
+            </w:pPr>
+          </w:p>
+        </w:tc>
+        <w:tc>
+          <w:tcPr>
+            <w:tcW w:w="1845" w:type="dxa"/>
+          </w:tcPr>
+          <w:p>
+            <w:pPr>
+              <w:jc w:val="center"/>
+            </w:pPr>
+            <w:r>
+              <w:rPr>
+                <w:rFonts w:hint="eastAsia"/>
+              </w:rPr>
+              <w:t>유형</w:t>
+            </w:r>
+          </w:p>
+        </w:tc>
+        <w:tc>
+          <w:tcPr>
+            <w:tcW w:w="5535" w:type="dxa"/>
+            <w:gridSpan w:val="3"/>
+          </w:tcPr>
+          <w:p>
+            <w:pPr>
+              <w:jc w:val="center"/>
+            </w:pPr>
+            <w:r>
+              <w:rPr>
+                <w:rFonts w:hint="eastAsia"/>
+              </w:rPr>
+              <w:t>Functional</w:t>
+            </w:r>
+          </w:p>
+        </w:tc>
+      </w:tr>
+      <w:tr>
+        <w:tc>
+          <w:tcPr>
+            <w:tcW w:w="1844" w:type="dxa"/>
+            <w:vMerge/>
+          </w:tcPr>
+          <w:p>
+            <w:pPr>
+              <w:jc w:val="center"/>
+            </w:pPr>
+          </w:p>
+        </w:tc>
+        <w:tc>
+          <w:tcPr>
+            <w:tcW w:w="1845" w:type="dxa"/>
+          </w:tcPr>
+          <w:p>
+            <w:pPr>
+              <w:jc w:val="center"/>
+            </w:pPr>
+            <w:r>
+              <w:rPr>
+                <w:rFonts w:hint="eastAsia"/>
+              </w:rPr>
+              <w:t>중요도</w:t>
+            </w:r>
+          </w:p>
+        </w:tc>
+        <w:tc>
+          <w:tcPr>
+            <w:tcW w:w="1845" w:type="dxa"/>
+          </w:tcPr>
+          <w:p>
+            <w:pPr>
+              <w:jc w:val="center"/>
+            </w:pPr>
+            <w:r>
+              <w:rPr>
+                <w:rFonts w:hint="eastAsia"/>
+              </w:rPr>
+              <w:t>상</w:t>
+            </w:r>
+          </w:p>
+        </w:tc>
+        <w:tc>
+          <w:tcPr>
+            <w:tcW w:w="1845" w:type="dxa"/>
+          </w:tcPr>
+          <w:p>
+            <w:pPr>
+              <w:jc w:val="center"/>
+            </w:pPr>
+            <w:r>
+              <w:rPr>
+                <w:rFonts w:hint="eastAsia"/>
+              </w:rPr>
+              <w:t>난이도</w:t>
+            </w:r>
+          </w:p>
+        </w:tc>
+        <w:tc>
+          <w:tcPr>
+            <w:tcW w:w="1845" w:type="dxa"/>
+          </w:tcPr>
+          <w:p>
+            <w:pPr>
+              <w:jc w:val="center"/>
+            </w:pPr>
+            <w:r>
+              <w:rPr>
+                <w:rFonts w:hint="eastAsia"/>
+              </w:rPr>
+              <w:t>중</w:t>
+            </w:r>
+          </w:p>
+        </w:tc>
+      </w:tr>
+    </w:tbl>
     <w:p>
       <w:pPr>
         <w:jc w:val="left"/>
+      </w:pPr>
+    </w:p>
+    <w:tbl>
+      <w:tblPr>
+        <w:tblStyle w:val="a3"/>
+        <w:tblW w:w="0" w:type="auto"/>
+        <w:tblLook w:val="04A0" w:firstRow="1" w:lastRow="0" w:firstColumn="1" w:lastColumn="0" w:noHBand="0" w:noVBand="1"/>
+      </w:tblPr>
+      <w:tblGrid>
+        <w:gridCol w:w="1798"/>
+        <w:gridCol w:w="1804"/>
+        <w:gridCol w:w="1804"/>
+        <w:gridCol w:w="1806"/>
+        <w:gridCol w:w="1804"/>
+      </w:tblGrid>
+      <w:tr>
+        <w:tc>
+          <w:tcPr>
+            <w:tcW w:w="1844" w:type="dxa"/>
+          </w:tcPr>
+          <w:p>
+            <w:pPr>
+              <w:jc w:val="center"/>
+            </w:pPr>
+            <w:r>
+              <w:rPr>
+                <w:rFonts w:hint="eastAsia"/>
+              </w:rPr>
+              <w:t>업무영역</w:t>
+            </w:r>
+          </w:p>
+        </w:tc>
+        <w:tc>
+          <w:tcPr>
+            <w:tcW w:w="7380" w:type="dxa"/>
+            <w:gridSpan w:val="4"/>
+          </w:tcPr>
+          <w:p>
+            <w:pPr>
+              <w:jc w:val="center"/>
+            </w:pPr>
+            <w:r>
+              <w:rPr>
+                <w:rFonts w:hint="eastAsia"/>
+              </w:rPr>
+              <w:t>기본기능</w:t>
+            </w:r>
+          </w:p>
+        </w:tc>
+      </w:tr>
+      <w:tr>
+        <w:tc>
+          <w:tcPr>
+            <w:tcW w:w="1844" w:type="dxa"/>
+          </w:tcPr>
+          <w:p>
+            <w:pPr>
+              <w:jc w:val="center"/>
+            </w:pPr>
+            <w:r>
+              <w:rPr>
+                <w:rFonts w:hint="eastAsia"/>
+              </w:rPr>
+              <w:t>요구사항ID</w:t>
+            </w:r>
+          </w:p>
+        </w:tc>
+        <w:tc>
+          <w:tcPr>
+            <w:tcW w:w="1845" w:type="dxa"/>
+          </w:tcPr>
+          <w:p>
+            <w:pPr>
+              <w:jc w:val="center"/>
+            </w:pPr>
+            <w:r>
+              <w:rPr>
+                <w:rFonts w:hint="eastAsia"/>
+              </w:rPr>
+              <w:t>R-006</w:t>
+            </w:r>
+          </w:p>
+        </w:tc>
+        <w:tc>
+          <w:tcPr>
+            <w:tcW w:w="1845" w:type="dxa"/>
+          </w:tcPr>
+          <w:p>
+            <w:pPr>
+              <w:jc w:val="center"/>
+            </w:pPr>
+            <w:r>
+              <w:rPr>
+                <w:rFonts w:hint="eastAsia"/>
+              </w:rPr>
+              <w:t>요구사항 명</w:t>
+            </w:r>
+          </w:p>
+        </w:tc>
+        <w:tc>
+          <w:tcPr>
+            <w:tcW w:w="3690" w:type="dxa"/>
+            <w:gridSpan w:val="2"/>
+          </w:tcPr>
+          <w:p>
+            <w:pPr>
+              <w:jc w:val="center"/>
+            </w:pPr>
+            <w:r>
+              <w:rPr>
+                <w:rFonts w:hint="eastAsia"/>
+              </w:rPr>
+              <w:t xml:space="preserve">Process </w:t>
+            </w:r>
+            <w:r>
+              <w:rPr>
+                <w:rFonts w:hint="eastAsia"/>
+              </w:rPr>
+              <w:t>Suspend</w:t>
+            </w:r>
+          </w:p>
+        </w:tc>
+      </w:tr>
+      <w:tr>
+        <w:tc>
+          <w:tcPr>
+            <w:tcW w:w="1844" w:type="dxa"/>
+          </w:tcPr>
+          <w:p>
+            <w:pPr>
+              <w:jc w:val="center"/>
+            </w:pPr>
+            <w:r>
+              <w:rPr>
+                <w:rFonts w:hint="eastAsia"/>
+              </w:rPr>
+              <w:t>개요</w:t>
+            </w:r>
+          </w:p>
+        </w:tc>
+        <w:tc>
+          <w:tcPr>
+            <w:tcW w:w="7380" w:type="dxa"/>
+            <w:gridSpan w:val="4"/>
+          </w:tcPr>
+          <w:p>
+            <w:pPr>
+              <w:jc w:val="center"/>
+            </w:pPr>
+            <w:r>
+              <w:rPr>
+                <w:rFonts w:hint="eastAsia"/>
+              </w:rPr>
+              <w:t>실행자는 실행중인 프로세스</w:t>
+            </w:r>
+            <w:r>
+              <w:rPr>
+                <w:rFonts w:hint="eastAsia"/>
+              </w:rPr>
+              <w:t>를 Pending</w:t>
+            </w:r>
+            <w:r>
+              <w:t xml:space="preserve"> </w:t>
+            </w:r>
+            <w:r>
+              <w:rPr>
+                <w:rFonts w:hint="eastAsia"/>
+              </w:rPr>
+              <w:t>시킬 수 있다</w:t>
+            </w:r>
+          </w:p>
+        </w:tc>
+      </w:tr>
+      <w:tr>
+        <w:tc>
+          <w:tcPr>
+            <w:tcW w:w="1844" w:type="dxa"/>
+            <w:vMerge w:val="restart"/>
+          </w:tcPr>
+          <w:p>
+            <w:pPr>
+              <w:jc w:val="center"/>
+            </w:pPr>
+            <w:r>
+              <w:rPr>
+                <w:rFonts w:hint="eastAsia"/>
+              </w:rPr>
+              <w:t>요구사항내역</w:t>
+            </w:r>
+          </w:p>
+        </w:tc>
+        <w:tc>
+          <w:tcPr>
+            <w:tcW w:w="1845" w:type="dxa"/>
+          </w:tcPr>
+          <w:p>
+            <w:pPr>
+              <w:jc w:val="center"/>
+            </w:pPr>
+            <w:r>
+              <w:rPr>
+                <w:rFonts w:hint="eastAsia"/>
+              </w:rPr>
+              <w:t>상세설명</w:t>
+            </w:r>
+          </w:p>
+        </w:tc>
+        <w:tc>
+          <w:tcPr>
+            <w:tcW w:w="5535" w:type="dxa"/>
+            <w:gridSpan w:val="3"/>
+          </w:tcPr>
+          <w:p>
+            <w:pPr>
+              <w:pStyle w:val="a4"/>
+              <w:numPr>
+                <w:ilvl w:val="0"/>
+                <w:numId w:val="1"/>
+              </w:numPr>
+              <w:ind w:leftChars="0"/>
+            </w:pPr>
+            <w:r>
+              <w:rPr>
+                <w:rFonts w:hint="eastAsia"/>
+              </w:rPr>
+              <w:t>Process Viewer에 나타나는 프로세스 중 하나를 선택하여 이 기능을 수행할 수 있다.</w:t>
+            </w:r>
+          </w:p>
+          <w:p>
+            <w:pPr>
+              <w:pStyle w:val="a4"/>
+              <w:numPr>
+                <w:ilvl w:val="0"/>
+                <w:numId w:val="1"/>
+              </w:numPr>
+              <w:ind w:leftChars="0"/>
+            </w:pPr>
+            <w:r>
+              <w:rPr>
+                <w:rFonts w:hint="eastAsia"/>
+              </w:rPr>
+              <w:t>Process Viewe</w:t>
+            </w:r>
+            <w:r>
+              <w:t>r</w:t>
+            </w:r>
+            <w:r>
+              <w:rPr>
+                <w:rFonts w:hint="eastAsia"/>
+              </w:rPr>
+              <w:t xml:space="preserve">에 표시되는 프로세스가 </w:t>
+            </w:r>
+            <w:r>
+              <w:t>1</w:t>
+            </w:r>
+            <w:r>
+              <w:rPr>
+                <w:rFonts w:hint="eastAsia"/>
+              </w:rPr>
+              <w:t>개 이상 존재할 때 이 기능을 실행할 수 있다.</w:t>
+            </w:r>
+          </w:p>
+          <w:p>
+            <w:pPr>
+              <w:pStyle w:val="a4"/>
+              <w:numPr>
+                <w:ilvl w:val="0"/>
+                <w:numId w:val="1"/>
+              </w:numPr>
+              <w:ind w:leftChars="0"/>
+            </w:pPr>
+            <w:r>
+              <w:t>Process Suspend</w:t>
+            </w:r>
+            <w:r>
+              <w:rPr>
+                <w:rFonts w:hint="eastAsia"/>
+              </w:rPr>
+              <w:t xml:space="preserve">에 성공하면 Process Viewer에서 해당 </w:t>
+            </w:r>
+            <w:r>
+              <w:rPr>
+                <w:rFonts w:hint="eastAsia"/>
+              </w:rPr>
+              <w:t>리스트가 특정 색으로 변한다.</w:t>
+            </w:r>
+          </w:p>
+          <w:p>
+            <w:pPr>
+              <w:pStyle w:val="a4"/>
+              <w:numPr>
+                <w:ilvl w:val="0"/>
+                <w:numId w:val="1"/>
+              </w:numPr>
+              <w:ind w:leftChars="0"/>
+              <w:rPr>
+                <w:rFonts w:hint="eastAsia"/>
+              </w:rPr>
+            </w:pPr>
+            <w:r>
+              <w:rPr>
+                <w:rFonts w:hint="eastAsia"/>
+              </w:rPr>
+              <w:t>Process Suspend에 실패하면 실패 메시지를 띄운다.</w:t>
+            </w:r>
+          </w:p>
+        </w:tc>
+      </w:tr>
+      <w:tr>
+        <w:tc>
+          <w:tcPr>
+            <w:tcW w:w="1844" w:type="dxa"/>
+            <w:vMerge/>
+          </w:tcPr>
+          <w:p>
+            <w:pPr>
+              <w:jc w:val="center"/>
+            </w:pPr>
+          </w:p>
+        </w:tc>
+        <w:tc>
+          <w:tcPr>
+            <w:tcW w:w="1845" w:type="dxa"/>
+          </w:tcPr>
+          <w:p>
+            <w:pPr>
+              <w:jc w:val="center"/>
+            </w:pPr>
+            <w:r>
+              <w:rPr>
+                <w:rFonts w:hint="eastAsia"/>
+              </w:rPr>
+              <w:t>유형</w:t>
+            </w:r>
+          </w:p>
+        </w:tc>
+        <w:tc>
+          <w:tcPr>
+            <w:tcW w:w="5535" w:type="dxa"/>
+            <w:gridSpan w:val="3"/>
+          </w:tcPr>
+          <w:p>
+            <w:pPr>
+              <w:jc w:val="center"/>
+            </w:pPr>
+            <w:r>
+              <w:rPr>
+                <w:rFonts w:hint="eastAsia"/>
+              </w:rPr>
+              <w:t>Functional</w:t>
+            </w:r>
+          </w:p>
+        </w:tc>
+      </w:tr>
+      <w:tr>
+        <w:tc>
+          <w:tcPr>
+            <w:tcW w:w="1844" w:type="dxa"/>
+            <w:vMerge/>
+          </w:tcPr>
+          <w:p>
+            <w:pPr>
+              <w:jc w:val="center"/>
+            </w:pPr>
+          </w:p>
+        </w:tc>
+        <w:tc>
+          <w:tcPr>
+            <w:tcW w:w="1845" w:type="dxa"/>
+          </w:tcPr>
+          <w:p>
+            <w:pPr>
+              <w:jc w:val="center"/>
+            </w:pPr>
+            <w:r>
+              <w:rPr>
+                <w:rFonts w:hint="eastAsia"/>
+              </w:rPr>
+              <w:t>중요도</w:t>
+            </w:r>
+          </w:p>
+        </w:tc>
+        <w:tc>
+          <w:tcPr>
+            <w:tcW w:w="1845" w:type="dxa"/>
+          </w:tcPr>
+          <w:p>
+            <w:pPr>
+              <w:jc w:val="center"/>
+            </w:pPr>
+            <w:r>
+              <w:rPr>
+                <w:rFonts w:hint="eastAsia"/>
+              </w:rPr>
+              <w:t>중</w:t>
+            </w:r>
+          </w:p>
+        </w:tc>
+        <w:tc>
+          <w:tcPr>
+            <w:tcW w:w="1845" w:type="dxa"/>
+          </w:tcPr>
+          <w:p>
+            <w:pPr>
+              <w:jc w:val="center"/>
+            </w:pPr>
+            <w:r>
+              <w:rPr>
+                <w:rFonts w:hint="eastAsia"/>
+              </w:rPr>
+              <w:t>난이도</w:t>
+            </w:r>
+          </w:p>
+        </w:tc>
+        <w:tc>
+          <w:tcPr>
+            <w:tcW w:w="1845" w:type="dxa"/>
+          </w:tcPr>
+          <w:p>
+            <w:pPr>
+              <w:jc w:val="center"/>
+            </w:pPr>
+            <w:r>
+              <w:rPr>
+                <w:rFonts w:hint="eastAsia"/>
+              </w:rPr>
+              <w:t>중</w:t>
+            </w:r>
+          </w:p>
+        </w:tc>
+      </w:tr>
+    </w:tbl>
+    <w:p>
+      <w:pPr>
+        <w:jc w:val="left"/>
+      </w:pPr>
+    </w:p>
+    <w:tbl>
+      <w:tblPr>
+        <w:tblStyle w:val="a3"/>
+        <w:tblW w:w="0" w:type="auto"/>
+        <w:tblLook w:val="04A0" w:firstRow="1" w:lastRow="0" w:firstColumn="1" w:lastColumn="0" w:noHBand="0" w:noVBand="1"/>
+      </w:tblPr>
+      <w:tblGrid>
+        <w:gridCol w:w="1798"/>
+        <w:gridCol w:w="1804"/>
+        <w:gridCol w:w="1805"/>
+        <w:gridCol w:w="1805"/>
+        <w:gridCol w:w="1804"/>
+      </w:tblGrid>
+      <w:tr>
+        <w:tc>
+          <w:tcPr>
+            <w:tcW w:w="1844" w:type="dxa"/>
+          </w:tcPr>
+          <w:p>
+            <w:pPr>
+              <w:jc w:val="center"/>
+            </w:pPr>
+            <w:r>
+              <w:rPr>
+                <w:rFonts w:hint="eastAsia"/>
+              </w:rPr>
+              <w:t>업무영역</w:t>
+            </w:r>
+          </w:p>
+        </w:tc>
+        <w:tc>
+          <w:tcPr>
+            <w:tcW w:w="7380" w:type="dxa"/>
+            <w:gridSpan w:val="4"/>
+          </w:tcPr>
+          <w:p>
+            <w:pPr>
+              <w:jc w:val="center"/>
+            </w:pPr>
+            <w:r>
+              <w:rPr>
+                <w:rFonts w:hint="eastAsia"/>
+              </w:rPr>
+              <w:t>기본기능</w:t>
+            </w:r>
+          </w:p>
+        </w:tc>
+      </w:tr>
+      <w:tr>
+        <w:tc>
+          <w:tcPr>
+            <w:tcW w:w="1844" w:type="dxa"/>
+          </w:tcPr>
+          <w:p>
+            <w:pPr>
+              <w:jc w:val="center"/>
+            </w:pPr>
+            <w:r>
+              <w:rPr>
+                <w:rFonts w:hint="eastAsia"/>
+              </w:rPr>
+              <w:t>요구사항ID</w:t>
+            </w:r>
+          </w:p>
+        </w:tc>
+        <w:tc>
+          <w:tcPr>
+            <w:tcW w:w="1845" w:type="dxa"/>
+          </w:tcPr>
+          <w:p>
+            <w:pPr>
+              <w:jc w:val="center"/>
+            </w:pPr>
+            <w:r>
+              <w:rPr>
+                <w:rFonts w:hint="eastAsia"/>
+              </w:rPr>
+              <w:t>R-006</w:t>
+            </w:r>
+          </w:p>
+        </w:tc>
+        <w:tc>
+          <w:tcPr>
+            <w:tcW w:w="1845" w:type="dxa"/>
+          </w:tcPr>
+          <w:p>
+            <w:pPr>
+              <w:jc w:val="center"/>
+            </w:pPr>
+            <w:r>
+              <w:rPr>
+                <w:rFonts w:hint="eastAsia"/>
+              </w:rPr>
+              <w:t>요구사항 명</w:t>
+            </w:r>
+          </w:p>
+        </w:tc>
+        <w:tc>
+          <w:tcPr>
+            <w:tcW w:w="3690" w:type="dxa"/>
+            <w:gridSpan w:val="2"/>
+          </w:tcPr>
+          <w:p>
+            <w:pPr>
+              <w:jc w:val="center"/>
+            </w:pPr>
+            <w:r>
+              <w:rPr>
+                <w:rFonts w:hint="eastAsia"/>
+              </w:rPr>
+              <w:t xml:space="preserve">Process </w:t>
+            </w:r>
+            <w:r>
+              <w:rPr>
+                <w:rFonts w:hint="eastAsia"/>
+              </w:rPr>
+              <w:t>Resume</w:t>
+            </w:r>
+          </w:p>
+        </w:tc>
+      </w:tr>
+      <w:tr>
+        <w:tc>
+          <w:tcPr>
+            <w:tcW w:w="1844" w:type="dxa"/>
+          </w:tcPr>
+          <w:p>
+            <w:pPr>
+              <w:jc w:val="center"/>
+            </w:pPr>
+            <w:r>
+              <w:rPr>
+                <w:rFonts w:hint="eastAsia"/>
+              </w:rPr>
+              <w:t>개요</w:t>
+            </w:r>
+          </w:p>
+        </w:tc>
+        <w:tc>
+          <w:tcPr>
+            <w:tcW w:w="7380" w:type="dxa"/>
+            <w:gridSpan w:val="4"/>
+          </w:tcPr>
+          <w:p>
+            <w:pPr>
+              <w:jc w:val="center"/>
+            </w:pPr>
+            <w:r>
+              <w:rPr>
+                <w:rFonts w:hint="eastAsia"/>
+              </w:rPr>
+              <w:t xml:space="preserve">실행자는 </w:t>
+            </w:r>
+            <w:r>
+              <w:rPr>
+                <w:rFonts w:hint="eastAsia"/>
+              </w:rPr>
+              <w:t xml:space="preserve">pending 시킨 </w:t>
+            </w:r>
+            <w:r>
+              <w:rPr>
+                <w:rFonts w:hint="eastAsia"/>
+              </w:rPr>
+              <w:t>프로세스를</w:t>
+            </w:r>
+            <w:r>
+              <w:t xml:space="preserve"> resume </w:t>
+            </w:r>
+            <w:r>
+              <w:rPr>
+                <w:rFonts w:hint="eastAsia"/>
+              </w:rPr>
+              <w:t>시킬 수 있다</w:t>
+            </w:r>
+          </w:p>
+        </w:tc>
+      </w:tr>
+      <w:tr>
+        <w:tc>
+          <w:tcPr>
+            <w:tcW w:w="1844" w:type="dxa"/>
+            <w:vMerge w:val="restart"/>
+          </w:tcPr>
+          <w:p>
+            <w:pPr>
+              <w:jc w:val="center"/>
+            </w:pPr>
+            <w:r>
+              <w:rPr>
+                <w:rFonts w:hint="eastAsia"/>
+              </w:rPr>
+              <w:t>요구사항내역</w:t>
+            </w:r>
+          </w:p>
+        </w:tc>
+        <w:tc>
+          <w:tcPr>
+            <w:tcW w:w="1845" w:type="dxa"/>
+          </w:tcPr>
+          <w:p>
+            <w:pPr>
+              <w:jc w:val="center"/>
+            </w:pPr>
+            <w:r>
+              <w:rPr>
+                <w:rFonts w:hint="eastAsia"/>
+              </w:rPr>
+              <w:t>상세설명</w:t>
+            </w:r>
+          </w:p>
+        </w:tc>
+        <w:tc>
+          <w:tcPr>
+            <w:tcW w:w="5535" w:type="dxa"/>
+            <w:gridSpan w:val="3"/>
+          </w:tcPr>
+          <w:p>
+            <w:pPr>
+              <w:pStyle w:val="a4"/>
+              <w:numPr>
+                <w:ilvl w:val="0"/>
+                <w:numId w:val="1"/>
+              </w:numPr>
+              <w:ind w:leftChars="0"/>
+            </w:pPr>
+            <w:r>
+              <w:t>Process Suspend</w:t>
+            </w:r>
+            <w:r>
+              <w:rPr>
+                <w:rFonts w:hint="eastAsia"/>
+              </w:rPr>
+              <w:t>에 성공한 프로세스에 대해서만 이 기능을 수행할 수 있다.</w:t>
+            </w:r>
+          </w:p>
+          <w:p>
+            <w:pPr>
+              <w:pStyle w:val="a4"/>
+              <w:numPr>
+                <w:ilvl w:val="0"/>
+                <w:numId w:val="1"/>
+              </w:numPr>
+              <w:ind w:leftChars="0"/>
+            </w:pPr>
+            <w:r>
+              <w:t>Process Resume</w:t>
+            </w:r>
+            <w:r>
+              <w:rPr>
+                <w:rFonts w:hint="eastAsia"/>
+              </w:rPr>
+              <w:t xml:space="preserve">에 성공하면 Process Viewer에서 해당 리스트가 </w:t>
+            </w:r>
+            <w:r>
+              <w:t>pending</w:t>
+            </w:r>
+            <w:r>
+              <w:rPr>
+                <w:rFonts w:hint="eastAsia"/>
+              </w:rPr>
+              <w:t xml:space="preserve"> 시키기</w:t>
+            </w:r>
+            <w:r>
+              <w:t xml:space="preserve"> </w:t>
+            </w:r>
+            <w:r>
+              <w:rPr>
+                <w:rFonts w:hint="eastAsia"/>
+              </w:rPr>
+              <w:t>전의</w:t>
+            </w:r>
+            <w:r>
+              <w:rPr>
+                <w:rFonts w:hint="eastAsia"/>
+              </w:rPr>
+              <w:t xml:space="preserve"> 색으로 변</w:t>
+            </w:r>
+            <w:r>
+              <w:rPr>
+                <w:rFonts w:hint="eastAsia"/>
+              </w:rPr>
+              <w:lastRenderedPageBreak/>
+              <w:t>한다.</w:t>
+            </w:r>
+          </w:p>
+          <w:p>
+            <w:pPr>
+              <w:pStyle w:val="a4"/>
+              <w:numPr>
+                <w:ilvl w:val="0"/>
+                <w:numId w:val="1"/>
+              </w:numPr>
+              <w:ind w:leftChars="0"/>
+              <w:rPr>
+                <w:rFonts w:hint="eastAsia"/>
+              </w:rPr>
+            </w:pPr>
+            <w:r>
+              <w:rPr>
+                <w:rFonts w:hint="eastAsia"/>
+              </w:rPr>
+              <w:t xml:space="preserve">Process </w:t>
+            </w:r>
+            <w:r>
+              <w:t>Resume</w:t>
+            </w:r>
+            <w:r>
+              <w:rPr>
+                <w:rFonts w:hint="eastAsia"/>
+              </w:rPr>
+              <w:t>에 실패하면 실패 메시지를 띄운다.</w:t>
+            </w:r>
+          </w:p>
+        </w:tc>
+      </w:tr>
+      <w:tr>
+        <w:tc>
+          <w:tcPr>
+            <w:tcW w:w="1844" w:type="dxa"/>
+            <w:vMerge/>
+          </w:tcPr>
+          <w:p>
+            <w:pPr>
+              <w:jc w:val="center"/>
+            </w:pPr>
+          </w:p>
+        </w:tc>
+        <w:tc>
+          <w:tcPr>
+            <w:tcW w:w="1845" w:type="dxa"/>
+          </w:tcPr>
+          <w:p>
+            <w:pPr>
+              <w:jc w:val="center"/>
+            </w:pPr>
+            <w:r>
+              <w:rPr>
+                <w:rFonts w:hint="eastAsia"/>
+              </w:rPr>
+              <w:t>유형</w:t>
+            </w:r>
+          </w:p>
+        </w:tc>
+        <w:tc>
+          <w:tcPr>
+            <w:tcW w:w="5535" w:type="dxa"/>
+            <w:gridSpan w:val="3"/>
+          </w:tcPr>
+          <w:p>
+            <w:pPr>
+              <w:jc w:val="center"/>
+            </w:pPr>
+            <w:r>
+              <w:rPr>
+                <w:rFonts w:hint="eastAsia"/>
+              </w:rPr>
+              <w:t>Functional</w:t>
+            </w:r>
+          </w:p>
+        </w:tc>
+      </w:tr>
+      <w:tr>
+        <w:tc>
+          <w:tcPr>
+            <w:tcW w:w="1844" w:type="dxa"/>
+            <w:vMerge/>
+          </w:tcPr>
+          <w:p>
+            <w:pPr>
+              <w:jc w:val="center"/>
+            </w:pPr>
+          </w:p>
+        </w:tc>
+        <w:tc>
+          <w:tcPr>
+            <w:tcW w:w="1845" w:type="dxa"/>
+          </w:tcPr>
+          <w:p>
+            <w:pPr>
+              <w:jc w:val="center"/>
+            </w:pPr>
+            <w:r>
+              <w:rPr>
+                <w:rFonts w:hint="eastAsia"/>
+              </w:rPr>
+              <w:t>중요도</w:t>
+            </w:r>
+          </w:p>
+        </w:tc>
+        <w:tc>
+          <w:tcPr>
+            <w:tcW w:w="1845" w:type="dxa"/>
+          </w:tcPr>
+          <w:p>
+            <w:pPr>
+              <w:jc w:val="center"/>
+            </w:pPr>
+            <w:r>
+              <w:rPr>
+                <w:rFonts w:hint="eastAsia"/>
+              </w:rPr>
+              <w:t>중</w:t>
+            </w:r>
+          </w:p>
+        </w:tc>
+        <w:tc>
+          <w:tcPr>
+            <w:tcW w:w="1845" w:type="dxa"/>
+          </w:tcPr>
+          <w:p>
+            <w:pPr>
+              <w:jc w:val="center"/>
+            </w:pPr>
+            <w:r>
+              <w:rPr>
+                <w:rFonts w:hint="eastAsia"/>
+              </w:rPr>
+              <w:t>난이도</w:t>
+            </w:r>
+          </w:p>
+        </w:tc>
+        <w:tc>
+          <w:tcPr>
+            <w:tcW w:w="1845" w:type="dxa"/>
+          </w:tcPr>
+          <w:p>
+            <w:pPr>
+              <w:jc w:val="center"/>
+            </w:pPr>
+            <w:r>
+              <w:rPr>
+                <w:rFonts w:hint="eastAsia"/>
+              </w:rPr>
+              <w:t>중</w:t>
+            </w:r>
+          </w:p>
+        </w:tc>
+        <w:bookmarkStart w:id="0" w:name="_GoBack"/>
+        <w:bookmarkEnd w:id="0"/>
+      </w:tr>
+    </w:tbl>
+    <w:p>
+      <w:pPr>
+        <w:jc w:val="left"/>
+        <w:rPr>
+          <w:rFonts w:hint="eastAsia"/>
+        </w:rPr>
       </w:pPr>
     </w:p>
     <w:sectPr>

</xml_diff>